<commit_message>
Finalizing the project, and discussing it with out TA
</commit_message>
<xml_diff>
--- a/projectReport.docx
+++ b/projectReport.docx
@@ -188,10 +188,7 @@
         </w:rPr>
         <w:t>Machine Learning</w:t>
       </w:r>
-    </w:p>
-    <w:p>
-      <w:pPr>
-        <w:jc w:val="center"/>
+      <w:r>
         <w:rPr>
           <w:b/>
           <w:bCs/>
@@ -199,8 +196,12 @@
           <w:szCs w:val="48"/>
           <w:u w:val="single"/>
         </w:rPr>
-      </w:pPr>
-      <w:r>
+        <w:t xml:space="preserve"> Project</w:t>
+      </w:r>
+    </w:p>
+    <w:p>
+      <w:pPr>
+        <w:jc w:val="center"/>
         <w:rPr>
           <w:b/>
           <w:bCs/>
@@ -208,7 +209,38 @@
           <w:szCs w:val="48"/>
           <w:u w:val="single"/>
         </w:rPr>
-        <w:t>Project Proposal</w:t>
+      </w:pPr>
+      <w:r>
+        <w:rPr>
+          <w:b/>
+          <w:bCs/>
+          <w:sz w:val="48"/>
+          <w:szCs w:val="48"/>
+          <w:u w:val="single"/>
+        </w:rPr>
+        <w:t>Breast Cancer Detection</w:t>
+      </w:r>
+    </w:p>
+    <w:p>
+      <w:pPr>
+        <w:jc w:val="center"/>
+        <w:rPr>
+          <w:b/>
+          <w:bCs/>
+          <w:sz w:val="48"/>
+          <w:szCs w:val="48"/>
+          <w:u w:val="single"/>
+        </w:rPr>
+      </w:pPr>
+      <w:r>
+        <w:rPr>
+          <w:b/>
+          <w:bCs/>
+          <w:sz w:val="48"/>
+          <w:szCs w:val="48"/>
+          <w:u w:val="single"/>
+        </w:rPr>
+        <w:t>Final Report</w:t>
       </w:r>
     </w:p>
     <w:tbl>
@@ -301,7 +333,7 @@
               <w:jc w:val="center"/>
             </w:pPr>
             <w:r>
-              <w:t>3</w:t>
+              <w:t>2</w:t>
             </w:r>
           </w:p>
         </w:tc>
@@ -355,7 +387,7 @@
               <w:jc w:val="center"/>
             </w:pPr>
             <w:r>
-              <w:t>2</w:t>
+              <w:t>4</w:t>
             </w:r>
           </w:p>
         </w:tc>
@@ -497,7 +529,6 @@
     </w:tbl>
     <w:p>
       <w:pPr>
-        <w:jc w:val="center"/>
         <w:rPr>
           <w:b/>
           <w:bCs/>
@@ -517,6 +548,7 @@
     </w:p>
     <w:p>
       <w:pPr>
+        <w:jc w:val="center"/>
         <w:rPr>
           <w:b/>
           <w:bCs/>
@@ -553,20 +585,28 @@
           <w:u w:val="single"/>
         </w:rPr>
       </w:pPr>
-    </w:p>
-    <w:p>
-      <w:pPr>
-        <w:jc w:val="center"/>
+      <w:r>
         <w:rPr>
           <w:b/>
           <w:bCs/>
           <w:u w:val="single"/>
         </w:rPr>
-      </w:pPr>
+        <w:t xml:space="preserve">Delivered to: </w:t>
+      </w:r>
     </w:p>
     <w:p>
       <w:pPr>
         <w:jc w:val="center"/>
+      </w:pPr>
+      <w:r>
+        <w:t xml:space="preserve">Eng/ </w:t>
+      </w:r>
+      <w:r>
+        <w:t>Mohammed Shawky</w:t>
+      </w:r>
+    </w:p>
+    <w:p>
+      <w:pPr>
         <w:rPr>
           <w:b/>
           <w:bCs/>
@@ -579,49 +619,48 @@
           <w:bCs/>
           <w:u w:val="single"/>
         </w:rPr>
-        <w:t xml:space="preserve">Delivered to: </w:t>
-      </w:r>
-    </w:p>
-    <w:p>
-      <w:pPr>
-        <w:jc w:val="center"/>
-      </w:pPr>
-      <w:r>
-        <w:t xml:space="preserve">Eng/ </w:t>
-      </w:r>
-      <w:r>
-        <w:t>Mohammed Shawky</w:t>
-      </w:r>
-    </w:p>
-    <w:p>
-      <w:pPr>
+        <w:lastRenderedPageBreak/>
+        <w:t>Proble</w:t>
+      </w:r>
+      <w:r>
         <w:rPr>
           <w:b/>
           <w:bCs/>
           <w:u w:val="single"/>
         </w:rPr>
-      </w:pPr>
-      <w:r>
+        <w:t xml:space="preserve">m Definition: </w:t>
+      </w:r>
+    </w:p>
+    <w:p>
+      <w:r>
+        <w:t>Develop a machine learning model to classify breast cancer tumors as either benign or malignant based on features extracted from diagnostic images and patient data.</w:t>
+      </w:r>
+    </w:p>
+    <w:p>
+      <w:pPr>
         <w:rPr>
           <w:b/>
           <w:bCs/>
           <w:u w:val="single"/>
         </w:rPr>
-        <w:lastRenderedPageBreak/>
-        <w:t>Proble</w:t>
-      </w:r>
+      </w:pPr>
       <w:r>
         <w:rPr>
           <w:b/>
           <w:bCs/>
           <w:u w:val="single"/>
         </w:rPr>
-        <w:t xml:space="preserve">m Definition: </w:t>
-      </w:r>
-    </w:p>
-    <w:p>
-      <w:r>
-        <w:t>Develop a machine learning model to classify breast cancer tumors as either benign or malignant based on features extracted from diagnostic images and patient data.</w:t>
+        <w:t>Motivation:</w:t>
+      </w:r>
+    </w:p>
+    <w:p>
+      <w:r>
+        <w:t xml:space="preserve">Appling the machine learning model in the medical field could be very helpful, because we may save a lot of souls, if we could the malignant cells early. </w:t>
+      </w:r>
+    </w:p>
+    <w:p>
+      <w:r>
+        <w:t>Moreover, it is a good chance to apply all what we have learned in the course on a classification problem.</w:t>
       </w:r>
     </w:p>
     <w:p>
@@ -638,17 +677,12 @@
           <w:bCs/>
           <w:u w:val="single"/>
         </w:rPr>
-        <w:t>Motivation:</w:t>
-      </w:r>
-    </w:p>
-    <w:p>
-      <w:r>
-        <w:t xml:space="preserve">Appling the machine learning model in the medical field could be very helpful, because we may save a lot of souls, if we could the malignant cells early. </w:t>
-      </w:r>
-    </w:p>
-    <w:p>
-      <w:r>
-        <w:t>Moreover, it is a good chance to apply all what we have learned in the course on a classification problem.</w:t>
+        <w:t xml:space="preserve">Dataset: </w:t>
+      </w:r>
+    </w:p>
+    <w:p>
+      <w:r>
+        <w:t>The dataset contains a collection of features computed from digitized images of fine needle aspirate (FNA) of breast mass and patient data. Each instance in the dataset represents a breast tumor and is labeled as either benign or malignant.</w:t>
       </w:r>
     </w:p>
     <w:p>
@@ -663,30 +697,544 @@
         <w:rPr>
           <w:b/>
           <w:bCs/>
+          <w:noProof/>
           <w:u w:val="single"/>
         </w:rPr>
-        <w:t xml:space="preserve">Dataset: </w:t>
-      </w:r>
-    </w:p>
-    <w:p>
-      <w:r>
-        <w:t>The dataset contains a collection of features computed from digitized images of fine needle aspirate (FNA) of breast mass and patient data. Each instance in the dataset represents a breast tumor and is labeled as either benign or malignant.</w:t>
-      </w:r>
-    </w:p>
-    <w:p>
-      <w:pPr>
+        <w:drawing>
+          <wp:anchor distT="0" distB="0" distL="114300" distR="114300" simplePos="0" relativeHeight="251606528" behindDoc="1" locked="0" layoutInCell="1" allowOverlap="1" wp14:anchorId="0993436D" wp14:editId="042C8B00">
+            <wp:simplePos x="0" y="0"/>
+            <wp:positionH relativeFrom="column">
+              <wp:posOffset>1264920</wp:posOffset>
+            </wp:positionH>
+            <wp:positionV relativeFrom="paragraph">
+              <wp:posOffset>254000</wp:posOffset>
+            </wp:positionV>
+            <wp:extent cx="3067478" cy="3429479"/>
+            <wp:effectExtent l="0" t="0" r="0" b="0"/>
+            <wp:wrapNone/>
+            <wp:docPr id="2113752778" name="Picture 1" descr="A blue and red pie chart&#10;&#10;Description automatically generated"/>
+            <wp:cNvGraphicFramePr>
+              <a:graphicFrameLocks xmlns:a="http://schemas.openxmlformats.org/drawingml/2006/main" noChangeAspect="1"/>
+            </wp:cNvGraphicFramePr>
+            <a:graphic xmlns:a="http://schemas.openxmlformats.org/drawingml/2006/main">
+              <a:graphicData uri="http://schemas.openxmlformats.org/drawingml/2006/picture">
+                <pic:pic xmlns:pic="http://schemas.openxmlformats.org/drawingml/2006/picture">
+                  <pic:nvPicPr>
+                    <pic:cNvPr id="2113752778" name="Picture 1" descr="A blue and red pie chart&#10;&#10;Description automatically generated"/>
+                    <pic:cNvPicPr/>
+                  </pic:nvPicPr>
+                  <pic:blipFill>
+                    <a:blip r:embed="rId9">
+                      <a:extLst>
+                        <a:ext uri="{28A0092B-C50C-407E-A947-70E740481C1C}">
+                          <a14:useLocalDpi xmlns:a14="http://schemas.microsoft.com/office/drawing/2010/main" val="0"/>
+                        </a:ext>
+                      </a:extLst>
+                    </a:blip>
+                    <a:stretch>
+                      <a:fillRect/>
+                    </a:stretch>
+                  </pic:blipFill>
+                  <pic:spPr>
+                    <a:xfrm>
+                      <a:off x="0" y="0"/>
+                      <a:ext cx="3067478" cy="3429479"/>
+                    </a:xfrm>
+                    <a:prstGeom prst="rect">
+                      <a:avLst/>
+                    </a:prstGeom>
+                  </pic:spPr>
+                </pic:pic>
+              </a:graphicData>
+            </a:graphic>
+          </wp:anchor>
+        </w:drawing>
+      </w:r>
+      <w:r>
         <w:rPr>
           <w:b/>
           <w:bCs/>
           <w:u w:val="single"/>
         </w:rPr>
-      </w:pPr>
-      <w:r>
+        <w:t xml:space="preserve">Data Preparation and analysis: </w:t>
+      </w:r>
+    </w:p>
+    <w:p>
+      <w:pPr>
+        <w:pStyle w:val="ListParagraph"/>
+        <w:numPr>
+          <w:ilvl w:val="0"/>
+          <w:numId w:val="6"/>
+        </w:numPr>
         <w:rPr>
           <w:b/>
           <w:bCs/>
           <w:u w:val="single"/>
         </w:rPr>
+      </w:pPr>
+      <w:r>
+        <w:t xml:space="preserve">Pie chart for the benign (in blue) and malignant ( in orange ): </w:t>
+      </w:r>
+    </w:p>
+    <w:p>
+      <w:pPr>
+        <w:pStyle w:val="ListParagraph"/>
+        <w:rPr>
+          <w:b/>
+          <w:bCs/>
+          <w:u w:val="single"/>
+        </w:rPr>
+      </w:pPr>
+    </w:p>
+    <w:p>
+      <w:pPr>
+        <w:rPr>
+          <w:b/>
+          <w:bCs/>
+          <w:u w:val="single"/>
+        </w:rPr>
+      </w:pPr>
+    </w:p>
+    <w:p>
+      <w:pPr>
+        <w:rPr>
+          <w:b/>
+          <w:bCs/>
+          <w:u w:val="single"/>
+        </w:rPr>
+      </w:pPr>
+    </w:p>
+    <w:p>
+      <w:pPr>
+        <w:rPr>
+          <w:b/>
+          <w:bCs/>
+          <w:u w:val="single"/>
+        </w:rPr>
+      </w:pPr>
+    </w:p>
+    <w:p>
+      <w:pPr>
+        <w:rPr>
+          <w:b/>
+          <w:bCs/>
+          <w:u w:val="single"/>
+        </w:rPr>
+      </w:pPr>
+    </w:p>
+    <w:p>
+      <w:pPr>
+        <w:rPr>
+          <w:b/>
+          <w:bCs/>
+          <w:u w:val="single"/>
+        </w:rPr>
+      </w:pPr>
+    </w:p>
+    <w:p>
+      <w:pPr>
+        <w:rPr>
+          <w:b/>
+          <w:bCs/>
+          <w:u w:val="single"/>
+        </w:rPr>
+      </w:pPr>
+    </w:p>
+    <w:p>
+      <w:pPr>
+        <w:rPr>
+          <w:b/>
+          <w:bCs/>
+          <w:u w:val="single"/>
+        </w:rPr>
+      </w:pPr>
+    </w:p>
+    <w:p>
+      <w:pPr>
+        <w:rPr>
+          <w:b/>
+          <w:bCs/>
+          <w:u w:val="single"/>
+        </w:rPr>
+      </w:pPr>
+    </w:p>
+    <w:p>
+      <w:pPr>
+        <w:pStyle w:val="ListParagraph"/>
+        <w:numPr>
+          <w:ilvl w:val="0"/>
+          <w:numId w:val="6"/>
+        </w:numPr>
+        <w:rPr>
+          <w:b/>
+          <w:bCs/>
+          <w:u w:val="single"/>
+        </w:rPr>
+      </w:pPr>
+      <w:r>
+        <w:rPr>
+          <w:noProof/>
+        </w:rPr>
+        <w:lastRenderedPageBreak/>
+        <w:drawing>
+          <wp:anchor distT="0" distB="0" distL="114300" distR="114300" simplePos="0" relativeHeight="251612672" behindDoc="1" locked="0" layoutInCell="1" allowOverlap="1" wp14:anchorId="6744FF7F" wp14:editId="2CD4DC25">
+            <wp:simplePos x="0" y="0"/>
+            <wp:positionH relativeFrom="column">
+              <wp:posOffset>457200</wp:posOffset>
+            </wp:positionH>
+            <wp:positionV relativeFrom="paragraph">
+              <wp:posOffset>266700</wp:posOffset>
+            </wp:positionV>
+            <wp:extent cx="5478780" cy="2817240"/>
+            <wp:effectExtent l="0" t="0" r="0" b="0"/>
+            <wp:wrapTight wrapText="bothSides">
+              <wp:wrapPolygon edited="0">
+                <wp:start x="0" y="0"/>
+                <wp:lineTo x="0" y="21473"/>
+                <wp:lineTo x="21555" y="21473"/>
+                <wp:lineTo x="21555" y="0"/>
+                <wp:lineTo x="0" y="0"/>
+              </wp:wrapPolygon>
+            </wp:wrapTight>
+            <wp:docPr id="1665272574" name="Picture 1"/>
+            <wp:cNvGraphicFramePr>
+              <a:graphicFrameLocks xmlns:a="http://schemas.openxmlformats.org/drawingml/2006/main" noChangeAspect="1"/>
+            </wp:cNvGraphicFramePr>
+            <a:graphic xmlns:a="http://schemas.openxmlformats.org/drawingml/2006/main">
+              <a:graphicData uri="http://schemas.openxmlformats.org/drawingml/2006/picture">
+                <pic:pic xmlns:pic="http://schemas.openxmlformats.org/drawingml/2006/picture">
+                  <pic:nvPicPr>
+                    <pic:cNvPr id="1665272574" name=""/>
+                    <pic:cNvPicPr/>
+                  </pic:nvPicPr>
+                  <pic:blipFill>
+                    <a:blip r:embed="rId10">
+                      <a:extLst>
+                        <a:ext uri="{28A0092B-C50C-407E-A947-70E740481C1C}">
+                          <a14:useLocalDpi xmlns:a14="http://schemas.microsoft.com/office/drawing/2010/main" val="0"/>
+                        </a:ext>
+                      </a:extLst>
+                    </a:blip>
+                    <a:stretch>
+                      <a:fillRect/>
+                    </a:stretch>
+                  </pic:blipFill>
+                  <pic:spPr>
+                    <a:xfrm>
+                      <a:off x="0" y="0"/>
+                      <a:ext cx="5478780" cy="2817240"/>
+                    </a:xfrm>
+                    <a:prstGeom prst="rect">
+                      <a:avLst/>
+                    </a:prstGeom>
+                  </pic:spPr>
+                </pic:pic>
+              </a:graphicData>
+            </a:graphic>
+            <wp14:sizeRelH relativeFrom="margin">
+              <wp14:pctWidth>0</wp14:pctWidth>
+            </wp14:sizeRelH>
+            <wp14:sizeRelV relativeFrom="margin">
+              <wp14:pctHeight>0</wp14:pctHeight>
+            </wp14:sizeRelV>
+          </wp:anchor>
+        </w:drawing>
+      </w:r>
+      <w:r>
+        <w:t>The Correlation matrix:</w:t>
+      </w:r>
+      <w:r>
+        <w:rPr>
+          <w:noProof/>
+        </w:rPr>
+        <w:t xml:space="preserve"> </w:t>
+      </w:r>
+    </w:p>
+    <w:p>
+      <w:pPr>
+        <w:rPr>
+          <w:b/>
+          <w:bCs/>
+          <w:u w:val="single"/>
+        </w:rPr>
+      </w:pPr>
+    </w:p>
+    <w:p>
+      <w:pPr>
+        <w:rPr>
+          <w:b/>
+          <w:bCs/>
+          <w:u w:val="single"/>
+        </w:rPr>
+      </w:pPr>
+    </w:p>
+    <w:p>
+      <w:pPr>
+        <w:rPr>
+          <w:b/>
+          <w:bCs/>
+          <w:u w:val="single"/>
+        </w:rPr>
+      </w:pPr>
+    </w:p>
+    <w:p/>
+    <w:p/>
+    <w:p/>
+    <w:p>
+      <w:pPr>
+        <w:rPr>
+          <w:b/>
+          <w:bCs/>
+          <w:u w:val="single"/>
+        </w:rPr>
+      </w:pPr>
+    </w:p>
+    <w:p/>
+    <w:p/>
+    <w:p>
+      <w:pPr>
+        <w:pStyle w:val="ListParagraph"/>
+        <w:numPr>
+          <w:ilvl w:val="0"/>
+          <w:numId w:val="6"/>
+        </w:numPr>
+      </w:pPr>
+      <w:r>
+        <w:rPr>
+          <w:noProof/>
+        </w:rPr>
+        <w:drawing>
+          <wp:anchor distT="0" distB="0" distL="114300" distR="114300" simplePos="0" relativeHeight="251710976" behindDoc="1" locked="0" layoutInCell="1" allowOverlap="1" wp14:anchorId="52E1791D" wp14:editId="07188D5F">
+            <wp:simplePos x="0" y="0"/>
+            <wp:positionH relativeFrom="column">
+              <wp:posOffset>3101340</wp:posOffset>
+            </wp:positionH>
+            <wp:positionV relativeFrom="paragraph">
+              <wp:posOffset>676910</wp:posOffset>
+            </wp:positionV>
+            <wp:extent cx="2915054" cy="2407920"/>
+            <wp:effectExtent l="0" t="0" r="0" b="0"/>
+            <wp:wrapNone/>
+            <wp:docPr id="897404939" name="Picture 1" descr="A diagram of a number of dots&#10;&#10;Description automatically generated"/>
+            <wp:cNvGraphicFramePr>
+              <a:graphicFrameLocks xmlns:a="http://schemas.openxmlformats.org/drawingml/2006/main" noChangeAspect="1"/>
+            </wp:cNvGraphicFramePr>
+            <a:graphic xmlns:a="http://schemas.openxmlformats.org/drawingml/2006/main">
+              <a:graphicData uri="http://schemas.openxmlformats.org/drawingml/2006/picture">
+                <pic:pic xmlns:pic="http://schemas.openxmlformats.org/drawingml/2006/picture">
+                  <pic:nvPicPr>
+                    <pic:cNvPr id="897404939" name="Picture 1" descr="A diagram of a number of dots&#10;&#10;Description automatically generated"/>
+                    <pic:cNvPicPr/>
+                  </pic:nvPicPr>
+                  <pic:blipFill>
+                    <a:blip r:embed="rId11">
+                      <a:extLst>
+                        <a:ext uri="{28A0092B-C50C-407E-A947-70E740481C1C}">
+                          <a14:useLocalDpi xmlns:a14="http://schemas.microsoft.com/office/drawing/2010/main" val="0"/>
+                        </a:ext>
+                      </a:extLst>
+                    </a:blip>
+                    <a:stretch>
+                      <a:fillRect/>
+                    </a:stretch>
+                  </pic:blipFill>
+                  <pic:spPr>
+                    <a:xfrm>
+                      <a:off x="0" y="0"/>
+                      <a:ext cx="2915054" cy="2407920"/>
+                    </a:xfrm>
+                    <a:prstGeom prst="rect">
+                      <a:avLst/>
+                    </a:prstGeom>
+                  </pic:spPr>
+                </pic:pic>
+              </a:graphicData>
+            </a:graphic>
+            <wp14:sizeRelH relativeFrom="margin">
+              <wp14:pctWidth>0</wp14:pctWidth>
+            </wp14:sizeRelH>
+            <wp14:sizeRelV relativeFrom="margin">
+              <wp14:pctHeight>0</wp14:pctHeight>
+            </wp14:sizeRelV>
+          </wp:anchor>
+        </w:drawing>
+      </w:r>
+      <w:r>
+        <w:t xml:space="preserve">Snapshots for some of the features, to show the correlation between them: </w:t>
+      </w:r>
+    </w:p>
+    <w:p>
+      <w:pPr>
+        <w:pStyle w:val="ListParagraph"/>
+        <w:sectPr>
+          <w:footerReference w:type="default" r:id="rId12"/>
+          <w:pgSz w:w="12240" w:h="15840"/>
+          <w:pgMar w:top="1440" w:right="1440" w:bottom="1440" w:left="1440" w:header="720" w:footer="720" w:gutter="0"/>
+          <w:cols w:space="720"/>
+          <w:docGrid w:linePitch="360"/>
+        </w:sectPr>
+      </w:pPr>
+    </w:p>
+    <w:p>
+      <w:r>
+        <w:rPr>
+          <w:noProof/>
+        </w:rPr>
+        <w:drawing>
+          <wp:anchor distT="0" distB="0" distL="114300" distR="114300" simplePos="0" relativeHeight="251643392" behindDoc="1" locked="0" layoutInCell="1" allowOverlap="1" wp14:anchorId="1DA8F69D" wp14:editId="239B482F">
+            <wp:simplePos x="0" y="0"/>
+            <wp:positionH relativeFrom="column">
+              <wp:posOffset>228600</wp:posOffset>
+            </wp:positionH>
+            <wp:positionV relativeFrom="paragraph">
+              <wp:posOffset>160020</wp:posOffset>
+            </wp:positionV>
+            <wp:extent cx="2514600" cy="2329152"/>
+            <wp:effectExtent l="0" t="0" r="0" b="0"/>
+            <wp:wrapNone/>
+            <wp:docPr id="1913684744" name="Picture 1" descr="A graph of a diagram&#10;&#10;Description automatically generated with medium confidence"/>
+            <wp:cNvGraphicFramePr>
+              <a:graphicFrameLocks xmlns:a="http://schemas.openxmlformats.org/drawingml/2006/main" noChangeAspect="1"/>
+            </wp:cNvGraphicFramePr>
+            <a:graphic xmlns:a="http://schemas.openxmlformats.org/drawingml/2006/main">
+              <a:graphicData uri="http://schemas.openxmlformats.org/drawingml/2006/picture">
+                <pic:pic xmlns:pic="http://schemas.openxmlformats.org/drawingml/2006/picture">
+                  <pic:nvPicPr>
+                    <pic:cNvPr id="1913684744" name="Picture 1" descr="A graph of a diagram&#10;&#10;Description automatically generated with medium confidence"/>
+                    <pic:cNvPicPr/>
+                  </pic:nvPicPr>
+                  <pic:blipFill>
+                    <a:blip r:embed="rId13">
+                      <a:extLst>
+                        <a:ext uri="{28A0092B-C50C-407E-A947-70E740481C1C}">
+                          <a14:useLocalDpi xmlns:a14="http://schemas.microsoft.com/office/drawing/2010/main" val="0"/>
+                        </a:ext>
+                      </a:extLst>
+                    </a:blip>
+                    <a:stretch>
+                      <a:fillRect/>
+                    </a:stretch>
+                  </pic:blipFill>
+                  <pic:spPr>
+                    <a:xfrm>
+                      <a:off x="0" y="0"/>
+                      <a:ext cx="2514600" cy="2329152"/>
+                    </a:xfrm>
+                    <a:prstGeom prst="rect">
+                      <a:avLst/>
+                    </a:prstGeom>
+                  </pic:spPr>
+                </pic:pic>
+              </a:graphicData>
+            </a:graphic>
+            <wp14:sizeRelH relativeFrom="margin">
+              <wp14:pctWidth>0</wp14:pctWidth>
+            </wp14:sizeRelH>
+            <wp14:sizeRelV relativeFrom="margin">
+              <wp14:pctHeight>0</wp14:pctHeight>
+            </wp14:sizeRelV>
+          </wp:anchor>
+        </w:drawing>
+      </w:r>
+    </w:p>
+    <w:p>
+      <w:pPr>
+        <w:sectPr>
+          <w:type w:val="continuous"/>
+          <w:pgSz w:w="12240" w:h="15840"/>
+          <w:pgMar w:top="1440" w:right="1440" w:bottom="1440" w:left="1440" w:header="720" w:footer="720" w:gutter="0"/>
+          <w:cols w:num="3" w:space="720"/>
+          <w:docGrid w:linePitch="360"/>
+        </w:sectPr>
+      </w:pPr>
+    </w:p>
+    <w:p/>
+    <w:p/>
+    <w:p/>
+    <w:p/>
+    <w:p/>
+    <w:p/>
+    <w:p>
+      <w:r>
+        <w:rPr>
+          <w:noProof/>
+        </w:rPr>
+        <w:drawing>
+          <wp:anchor distT="0" distB="0" distL="114300" distR="114300" simplePos="0" relativeHeight="251683328" behindDoc="1" locked="0" layoutInCell="1" allowOverlap="1" wp14:anchorId="34D1300B" wp14:editId="307FC103">
+            <wp:simplePos x="0" y="0"/>
+            <wp:positionH relativeFrom="column">
+              <wp:posOffset>228600</wp:posOffset>
+            </wp:positionH>
+            <wp:positionV relativeFrom="paragraph">
+              <wp:posOffset>165735</wp:posOffset>
+            </wp:positionV>
+            <wp:extent cx="2767330" cy="2052955"/>
+            <wp:effectExtent l="0" t="0" r="0" b="0"/>
+            <wp:wrapNone/>
+            <wp:docPr id="638752376" name="Picture 1" descr="A diagram of a disease&#10;&#10;Description automatically generated with medium confidence"/>
+            <wp:cNvGraphicFramePr>
+              <a:graphicFrameLocks xmlns:a="http://schemas.openxmlformats.org/drawingml/2006/main" noChangeAspect="1"/>
+            </wp:cNvGraphicFramePr>
+            <a:graphic xmlns:a="http://schemas.openxmlformats.org/drawingml/2006/main">
+              <a:graphicData uri="http://schemas.openxmlformats.org/drawingml/2006/picture">
+                <pic:pic xmlns:pic="http://schemas.openxmlformats.org/drawingml/2006/picture">
+                  <pic:nvPicPr>
+                    <pic:cNvPr id="638752376" name="Picture 1" descr="A diagram of a disease&#10;&#10;Description automatically generated with medium confidence"/>
+                    <pic:cNvPicPr/>
+                  </pic:nvPicPr>
+                  <pic:blipFill>
+                    <a:blip r:embed="rId14">
+                      <a:extLst>
+                        <a:ext uri="{28A0092B-C50C-407E-A947-70E740481C1C}">
+                          <a14:useLocalDpi xmlns:a14="http://schemas.microsoft.com/office/drawing/2010/main" val="0"/>
+                        </a:ext>
+                      </a:extLst>
+                    </a:blip>
+                    <a:stretch>
+                      <a:fillRect/>
+                    </a:stretch>
+                  </pic:blipFill>
+                  <pic:spPr>
+                    <a:xfrm>
+                      <a:off x="0" y="0"/>
+                      <a:ext cx="2767330" cy="2052955"/>
+                    </a:xfrm>
+                    <a:prstGeom prst="rect">
+                      <a:avLst/>
+                    </a:prstGeom>
+                  </pic:spPr>
+                </pic:pic>
+              </a:graphicData>
+            </a:graphic>
+            <wp14:sizeRelH relativeFrom="margin">
+              <wp14:pctWidth>0</wp14:pctWidth>
+            </wp14:sizeRelH>
+            <wp14:sizeRelV relativeFrom="margin">
+              <wp14:pctHeight>0</wp14:pctHeight>
+            </wp14:sizeRelV>
+          </wp:anchor>
+        </w:drawing>
+      </w:r>
+    </w:p>
+    <w:p/>
+    <w:p/>
+    <w:p/>
+    <w:p/>
+    <w:p>
+      <w:pPr>
+        <w:rPr>
+          <w:b/>
+          <w:bCs/>
+          <w:u w:val="single"/>
+        </w:rPr>
+      </w:pPr>
+      <w:r>
+        <w:rPr>
+          <w:b/>
+          <w:bCs/>
+          <w:u w:val="single"/>
+        </w:rPr>
+        <w:lastRenderedPageBreak/>
         <w:t xml:space="preserve">Results and Analysis: </w:t>
       </w:r>
     </w:p>
@@ -711,7 +1259,15 @@
         </w:numPr>
       </w:pPr>
       <w:r>
-        <w:t>So, lets see our analysis and results:</w:t>
+        <w:t xml:space="preserve">So, </w:t>
+      </w:r>
+      <w:proofErr w:type="spellStart"/>
+      <w:r>
+        <w:t>lets</w:t>
+      </w:r>
+      <w:proofErr w:type="spellEnd"/>
+      <w:r>
+        <w:t xml:space="preserve"> see our analysis and results:</w:t>
       </w:r>
     </w:p>
     <w:p>
@@ -759,7 +1315,6 @@
           <w:bCs/>
           <w:u w:val="single"/>
         </w:rPr>
-        <w:lastRenderedPageBreak/>
         <w:t xml:space="preserve">Perceptron: </w:t>
       </w:r>
     </w:p>
@@ -815,12 +1370,21 @@
       <w:r>
         <w:t xml:space="preserve">We have implemented the Linear Regression model ourselves and compared its results with the results of the </w:t>
       </w:r>
+      <w:proofErr w:type="spellStart"/>
       <w:r>
         <w:rPr>
           <w:b/>
           <w:bCs/>
         </w:rPr>
-        <w:t>skLearn model</w:t>
+        <w:t>skLearn</w:t>
+      </w:r>
+      <w:proofErr w:type="spellEnd"/>
+      <w:r>
+        <w:rPr>
+          <w:b/>
+          <w:bCs/>
+        </w:rPr>
+        <w:t xml:space="preserve"> model</w:t>
       </w:r>
       <w:r>
         <w:t xml:space="preserve">, and we got the exact same results. </w:t>
@@ -835,7 +1399,11 @@
         </w:numPr>
       </w:pPr>
       <w:r>
-        <w:t>Also, we have tried it on scaled, and non-scaled features, and the difference in the accuracy was significant, and that was an interesting point, to show how feature scaling and overfitting can significantly matter.</w:t>
+        <w:t xml:space="preserve">Also, we have tried it on scaled, and non-scaled features, and the difference in the accuracy was significant, and that was </w:t>
+      </w:r>
+      <w:r>
+        <w:lastRenderedPageBreak/>
+        <w:t>an interesting point, to show how feature scaling and overfitting can significantly matter.</w:t>
       </w:r>
     </w:p>
     <w:p>
@@ -2339,6 +2907,7 @@
               <w:ind w:left="0"/>
             </w:pPr>
             <w:r>
+              <w:lastRenderedPageBreak/>
               <w:t>0.01</w:t>
             </w:r>
           </w:p>
@@ -3243,7 +3812,6 @@
           <w:bCs/>
           <w:u w:val="single"/>
         </w:rPr>
-        <w:lastRenderedPageBreak/>
         <w:t>SVM:</w:t>
       </w:r>
     </w:p>
@@ -3332,6 +3900,7 @@
         </w:numPr>
       </w:pPr>
       <w:r>
+        <w:lastRenderedPageBreak/>
         <w:t xml:space="preserve"> Use when you suspect that the decision boundary is polynomial but not too complex.</w:t>
       </w:r>
     </w:p>
@@ -3434,7 +4003,6 @@
         </w:numPr>
       </w:pPr>
       <w:r>
-        <w:lastRenderedPageBreak/>
         <w:t>Sigmoid Kernel:</w:t>
       </w:r>
     </w:p>
@@ -3524,6 +4092,7 @@
           <w:bCs/>
           <w:u w:val="single"/>
         </w:rPr>
+        <w:lastRenderedPageBreak/>
         <w:t xml:space="preserve">Results: </w:t>
       </w:r>
     </w:p>
@@ -3567,6 +4136,9 @@
           </w:tcPr>
           <w:p>
             <w:r>
+              <w:rPr>
+                <w:noProof/>
+              </w:rPr>
               <w:drawing>
                 <wp:inline distT="0" distB="0" distL="0" distR="0" wp14:anchorId="6320EC0E" wp14:editId="4182BF7D">
                   <wp:extent cx="3276184" cy="2339340"/>
@@ -3583,7 +4155,7 @@
                           <pic:cNvPicPr/>
                         </pic:nvPicPr>
                         <pic:blipFill>
-                          <a:blip r:embed="rId9"/>
+                          <a:blip r:embed="rId15"/>
                           <a:stretch>
                             <a:fillRect/>
                           </a:stretch>
@@ -3625,7 +4197,6 @@
                 <w:bCs/>
                 <w:u w:val="single"/>
               </w:rPr>
-              <w:lastRenderedPageBreak/>
               <w:t>Poly</w:t>
             </w:r>
           </w:p>
@@ -3636,6 +4207,9 @@
           </w:tcPr>
           <w:p>
             <w:r>
+              <w:rPr>
+                <w:noProof/>
+              </w:rPr>
               <w:drawing>
                 <wp:inline distT="0" distB="0" distL="0" distR="0" wp14:anchorId="2CA08FF6" wp14:editId="62430B48">
                   <wp:extent cx="3193009" cy="2438400"/>
@@ -3652,7 +4226,7 @@
                           <pic:cNvPicPr/>
                         </pic:nvPicPr>
                         <pic:blipFill>
-                          <a:blip r:embed="rId10"/>
+                          <a:blip r:embed="rId16"/>
                           <a:stretch>
                             <a:fillRect/>
                           </a:stretch>
@@ -3704,6 +4278,9 @@
           </w:tcPr>
           <w:p>
             <w:r>
+              <w:rPr>
+                <w:noProof/>
+              </w:rPr>
               <w:drawing>
                 <wp:inline distT="0" distB="0" distL="0" distR="0" wp14:anchorId="7F80236E" wp14:editId="0070654D">
                   <wp:extent cx="3277301" cy="2606040"/>
@@ -3720,7 +4297,7 @@
                           <pic:cNvPicPr/>
                         </pic:nvPicPr>
                         <pic:blipFill>
-                          <a:blip r:embed="rId11"/>
+                          <a:blip r:embed="rId17"/>
                           <a:stretch>
                             <a:fillRect/>
                           </a:stretch>
@@ -3762,6 +4339,7 @@
                 <w:bCs/>
                 <w:u w:val="single"/>
               </w:rPr>
+              <w:lastRenderedPageBreak/>
               <w:t>RBF</w:t>
             </w:r>
           </w:p>
@@ -3781,6 +4359,9 @@
               <w:tab/>
             </w:r>
             <w:r>
+              <w:rPr>
+                <w:noProof/>
+              </w:rPr>
               <w:drawing>
                 <wp:inline distT="0" distB="0" distL="0" distR="0" wp14:anchorId="3F183772" wp14:editId="146E6556">
                   <wp:extent cx="3191510" cy="2522220"/>
@@ -3797,7 +4378,7 @@
                           <pic:cNvPicPr/>
                         </pic:nvPicPr>
                         <pic:blipFill>
-                          <a:blip r:embed="rId12"/>
+                          <a:blip r:embed="rId18"/>
                           <a:stretch>
                             <a:fillRect/>
                           </a:stretch>
@@ -3839,7 +4420,6 @@
         </w:numPr>
       </w:pPr>
       <w:r>
-        <w:lastRenderedPageBreak/>
         <w:t xml:space="preserve">After this analysis, and fine tuning on all the hyper parameters, we figured out that the best model for SVM is the ploy kernel with second degree, it has accuracy of </w:t>
       </w:r>
       <w:r>
@@ -3905,6 +4485,10 @@
         <w:pStyle w:val="ListParagraph"/>
       </w:pPr>
       <w:r>
+        <w:rPr>
+          <w:noProof/>
+        </w:rPr>
+        <w:lastRenderedPageBreak/>
         <w:drawing>
           <wp:inline distT="0" distB="0" distL="0" distR="0" wp14:anchorId="3872294D" wp14:editId="51C60083">
             <wp:extent cx="5943600" cy="5004435"/>
@@ -3921,7 +4505,7 @@
                     <pic:cNvPicPr/>
                   </pic:nvPicPr>
                   <pic:blipFill>
-                    <a:blip r:embed="rId13"/>
+                    <a:blip r:embed="rId19"/>
                     <a:stretch>
                       <a:fillRect/>
                     </a:stretch>
@@ -3943,7 +4527,7 @@
       </w:r>
     </w:p>
     <w:sectPr>
-      <w:footerReference w:type="default" r:id="rId14"/>
+      <w:type w:val="continuous"/>
       <w:pgSz w:w="12240" w:h="15840"/>
       <w:pgMar w:top="1440" w:right="1440" w:bottom="1440" w:left="1440" w:header="720" w:footer="720" w:gutter="0"/>
       <w:cols w:space="720"/>
@@ -4157,6 +4741,118 @@
     </w:lvl>
   </w:abstractNum>
   <w:abstractNum w:abstractNumId="1" w15:restartNumberingAfterBreak="0">
+    <w:nsid w:val="2A070444"/>
+    <w:multiLevelType w:val="hybridMultilevel"/>
+    <w:tmpl w:val="F4A2A778"/>
+    <w:lvl w:ilvl="0" w:tplc="E19E1B5C">
+      <w:numFmt w:val="bullet"/>
+      <w:lvlText w:val=""/>
+      <w:lvlJc w:val="left"/>
+      <w:pPr>
+        <w:ind w:left="720" w:hanging="360"/>
+      </w:pPr>
+      <w:rPr>
+        <w:rFonts w:ascii="Symbol" w:eastAsiaTheme="minorHAnsi" w:hAnsi="Symbol" w:cstheme="majorBidi" w:hint="default"/>
+      </w:rPr>
+    </w:lvl>
+    <w:lvl w:ilvl="1" w:tplc="04090003" w:tentative="1">
+      <w:start w:val="1"/>
+      <w:numFmt w:val="bullet"/>
+      <w:lvlText w:val="o"/>
+      <w:lvlJc w:val="left"/>
+      <w:pPr>
+        <w:ind w:left="1440" w:hanging="360"/>
+      </w:pPr>
+      <w:rPr>
+        <w:rFonts w:ascii="Courier New" w:hAnsi="Courier New" w:cs="Courier New" w:hint="default"/>
+      </w:rPr>
+    </w:lvl>
+    <w:lvl w:ilvl="2" w:tplc="04090005" w:tentative="1">
+      <w:start w:val="1"/>
+      <w:numFmt w:val="bullet"/>
+      <w:lvlText w:val=""/>
+      <w:lvlJc w:val="left"/>
+      <w:pPr>
+        <w:ind w:left="2160" w:hanging="360"/>
+      </w:pPr>
+      <w:rPr>
+        <w:rFonts w:ascii="Wingdings" w:hAnsi="Wingdings" w:hint="default"/>
+      </w:rPr>
+    </w:lvl>
+    <w:lvl w:ilvl="3" w:tplc="04090001" w:tentative="1">
+      <w:start w:val="1"/>
+      <w:numFmt w:val="bullet"/>
+      <w:lvlText w:val=""/>
+      <w:lvlJc w:val="left"/>
+      <w:pPr>
+        <w:ind w:left="2880" w:hanging="360"/>
+      </w:pPr>
+      <w:rPr>
+        <w:rFonts w:ascii="Symbol" w:hAnsi="Symbol" w:hint="default"/>
+      </w:rPr>
+    </w:lvl>
+    <w:lvl w:ilvl="4" w:tplc="04090003" w:tentative="1">
+      <w:start w:val="1"/>
+      <w:numFmt w:val="bullet"/>
+      <w:lvlText w:val="o"/>
+      <w:lvlJc w:val="left"/>
+      <w:pPr>
+        <w:ind w:left="3600" w:hanging="360"/>
+      </w:pPr>
+      <w:rPr>
+        <w:rFonts w:ascii="Courier New" w:hAnsi="Courier New" w:cs="Courier New" w:hint="default"/>
+      </w:rPr>
+    </w:lvl>
+    <w:lvl w:ilvl="5" w:tplc="04090005" w:tentative="1">
+      <w:start w:val="1"/>
+      <w:numFmt w:val="bullet"/>
+      <w:lvlText w:val=""/>
+      <w:lvlJc w:val="left"/>
+      <w:pPr>
+        <w:ind w:left="4320" w:hanging="360"/>
+      </w:pPr>
+      <w:rPr>
+        <w:rFonts w:ascii="Wingdings" w:hAnsi="Wingdings" w:hint="default"/>
+      </w:rPr>
+    </w:lvl>
+    <w:lvl w:ilvl="6" w:tplc="04090001" w:tentative="1">
+      <w:start w:val="1"/>
+      <w:numFmt w:val="bullet"/>
+      <w:lvlText w:val=""/>
+      <w:lvlJc w:val="left"/>
+      <w:pPr>
+        <w:ind w:left="5040" w:hanging="360"/>
+      </w:pPr>
+      <w:rPr>
+        <w:rFonts w:ascii="Symbol" w:hAnsi="Symbol" w:hint="default"/>
+      </w:rPr>
+    </w:lvl>
+    <w:lvl w:ilvl="7" w:tplc="04090003" w:tentative="1">
+      <w:start w:val="1"/>
+      <w:numFmt w:val="bullet"/>
+      <w:lvlText w:val="o"/>
+      <w:lvlJc w:val="left"/>
+      <w:pPr>
+        <w:ind w:left="5760" w:hanging="360"/>
+      </w:pPr>
+      <w:rPr>
+        <w:rFonts w:ascii="Courier New" w:hAnsi="Courier New" w:cs="Courier New" w:hint="default"/>
+      </w:rPr>
+    </w:lvl>
+    <w:lvl w:ilvl="8" w:tplc="04090005" w:tentative="1">
+      <w:start w:val="1"/>
+      <w:numFmt w:val="bullet"/>
+      <w:lvlText w:val=""/>
+      <w:lvlJc w:val="left"/>
+      <w:pPr>
+        <w:ind w:left="6480" w:hanging="360"/>
+      </w:pPr>
+      <w:rPr>
+        <w:rFonts w:ascii="Wingdings" w:hAnsi="Wingdings" w:hint="default"/>
+      </w:rPr>
+    </w:lvl>
+  </w:abstractNum>
+  <w:abstractNum w:abstractNumId="2" w15:restartNumberingAfterBreak="0">
     <w:nsid w:val="39025342"/>
     <w:multiLevelType w:val="hybridMultilevel"/>
     <w:tmpl w:val="446E80E2"/>
@@ -4245,7 +4941,7 @@
       </w:pPr>
     </w:lvl>
   </w:abstractNum>
-  <w:abstractNum w:abstractNumId="2" w15:restartNumberingAfterBreak="0">
+  <w:abstractNum w:abstractNumId="3" w15:restartNumberingAfterBreak="0">
     <w:nsid w:val="4A416D3E"/>
     <w:multiLevelType w:val="hybridMultilevel"/>
     <w:tmpl w:val="B268AD3C"/>
@@ -4334,7 +5030,7 @@
       </w:pPr>
     </w:lvl>
   </w:abstractNum>
-  <w:abstractNum w:abstractNumId="3" w15:restartNumberingAfterBreak="0">
+  <w:abstractNum w:abstractNumId="4" w15:restartNumberingAfterBreak="0">
     <w:nsid w:val="5296036F"/>
     <w:multiLevelType w:val="hybridMultilevel"/>
     <w:tmpl w:val="6F768502"/>
@@ -4423,7 +5119,7 @@
       </w:pPr>
     </w:lvl>
   </w:abstractNum>
-  <w:abstractNum w:abstractNumId="4" w15:restartNumberingAfterBreak="0">
+  <w:abstractNum w:abstractNumId="5" w15:restartNumberingAfterBreak="0">
     <w:nsid w:val="70D0264E"/>
     <w:multiLevelType w:val="hybridMultilevel"/>
     <w:tmpl w:val="11FC3404"/>
@@ -4536,19 +5232,22 @@
     </w:lvl>
   </w:abstractNum>
   <w:num w:numId="1" w16cid:durableId="1256790163">
+    <w:abstractNumId w:val="4"/>
+  </w:num>
+  <w:num w:numId="2" w16cid:durableId="1289893773">
     <w:abstractNumId w:val="3"/>
   </w:num>
-  <w:num w:numId="2" w16cid:durableId="1289893773">
-    <w:abstractNumId w:val="2"/>
-  </w:num>
   <w:num w:numId="3" w16cid:durableId="1224831460">
-    <w:abstractNumId w:val="4"/>
+    <w:abstractNumId w:val="5"/>
   </w:num>
   <w:num w:numId="4" w16cid:durableId="1885678162">
-    <w:abstractNumId w:val="1"/>
+    <w:abstractNumId w:val="2"/>
   </w:num>
   <w:num w:numId="5" w16cid:durableId="1048455642">
     <w:abstractNumId w:val="0"/>
+  </w:num>
+  <w:num w:numId="6" w16cid:durableId="1814986466">
+    <w:abstractNumId w:val="1"/>
   </w:num>
 </w:numbering>
 </file>

</xml_diff>